<commit_message>
Se corrigen ejercicios de clase 2 y 3
</commit_message>
<xml_diff>
--- a/Clase_2_Resuelto.docx
+++ b/Clase_2_Resuelto.docx
@@ -19,8 +19,13 @@
       </w:r>
       <w:proofErr w:type="spellEnd"/>
       <w:r>
-        <w:t xml:space="preserve"> from categories</w:t>
-      </w:r>
+        <w:t xml:space="preserve"> from </w:t>
+      </w:r>
+      <w:proofErr w:type="gramStart"/>
+      <w:r>
+        <w:t>categories</w:t>
+      </w:r>
+      <w:proofErr w:type="gramEnd"/>
     </w:p>
     <w:p>
       <w:pPr>
@@ -31,8 +36,13 @@
         </w:numPr>
       </w:pPr>
       <w:r>
-        <w:t>select distinct region from customers</w:t>
-      </w:r>
+        <w:t xml:space="preserve">select distinct region from </w:t>
+      </w:r>
+      <w:proofErr w:type="gramStart"/>
+      <w:r>
+        <w:t>customers</w:t>
+      </w:r>
+      <w:proofErr w:type="gramEnd"/>
     </w:p>
     <w:p>
       <w:pPr>
@@ -51,8 +61,13 @@
       </w:r>
       <w:proofErr w:type="spellEnd"/>
       <w:r>
-        <w:t xml:space="preserve"> from customers</w:t>
-      </w:r>
+        <w:t xml:space="preserve"> from </w:t>
+      </w:r>
+      <w:proofErr w:type="gramStart"/>
+      <w:r>
+        <w:t>customers</w:t>
+      </w:r>
+      <w:proofErr w:type="gramEnd"/>
     </w:p>
     <w:p>
       <w:pPr>
@@ -63,8 +78,13 @@
         </w:numPr>
       </w:pPr>
       <w:r>
-        <w:t>select * from customers order by country</w:t>
-      </w:r>
+        <w:t xml:space="preserve">select * from customers order by </w:t>
+      </w:r>
+      <w:proofErr w:type="gramStart"/>
+      <w:r>
+        <w:t>country</w:t>
+      </w:r>
+      <w:proofErr w:type="gramEnd"/>
     </w:p>
     <w:p>
       <w:pPr>
@@ -87,9 +107,14 @@
       </w:r>
       <w:proofErr w:type="spellStart"/>
       <w:r>
-        <w:t>order_date</w:t>
-      </w:r>
-      <w:proofErr w:type="spellEnd"/>
+        <w:t>order_</w:t>
+      </w:r>
+      <w:proofErr w:type="gramStart"/>
+      <w:r>
+        <w:t>date</w:t>
+      </w:r>
+      <w:proofErr w:type="spellEnd"/>
+      <w:proofErr w:type="gramEnd"/>
     </w:p>
     <w:p>
       <w:pPr>
@@ -100,8 +125,13 @@
         </w:numPr>
       </w:pPr>
       <w:r>
-        <w:t>insert into customers</w:t>
-      </w:r>
+        <w:t xml:space="preserve">insert into </w:t>
+      </w:r>
+      <w:proofErr w:type="gramStart"/>
+      <w:r>
+        <w:t>customers</w:t>
+      </w:r>
+      <w:proofErr w:type="gramEnd"/>
     </w:p>
     <w:p>
       <w:pPr>
@@ -131,8 +161,13 @@
         </w:numPr>
       </w:pPr>
       <w:r>
-        <w:t>insert into region</w:t>
-      </w:r>
+        <w:t xml:space="preserve">insert into </w:t>
+      </w:r>
+      <w:proofErr w:type="gramStart"/>
+      <w:r>
+        <w:t>region</w:t>
+      </w:r>
+      <w:proofErr w:type="gramEnd"/>
     </w:p>
     <w:p>
       <w:pPr>
@@ -151,8 +186,13 @@
         </w:numPr>
       </w:pPr>
       <w:r>
-        <w:t>select * from customers</w:t>
-      </w:r>
+        <w:t xml:space="preserve">select * from </w:t>
+      </w:r>
+      <w:proofErr w:type="gramStart"/>
+      <w:r>
+        <w:t>customers</w:t>
+      </w:r>
+      <w:proofErr w:type="gramEnd"/>
     </w:p>
     <w:p>
       <w:pPr>
@@ -179,9 +219,14 @@
       </w:r>
       <w:proofErr w:type="spellEnd"/>
       <w:r>
-        <w:t>, coalesce(</w:t>
-      </w:r>
-      <w:proofErr w:type="spellStart"/>
+        <w:t xml:space="preserve">, </w:t>
+      </w:r>
+      <w:proofErr w:type="gramStart"/>
+      <w:r>
+        <w:t>coalesce(</w:t>
+      </w:r>
+      <w:proofErr w:type="spellStart"/>
+      <w:proofErr w:type="gramEnd"/>
       <w:r>
         <w:t>unit_price</w:t>
       </w:r>
@@ -210,8 +255,13 @@
         <w:t xml:space="preserve">select </w:t>
       </w:r>
       <w:proofErr w:type="spellStart"/>
-      <w:r>
-        <w:t>cus.company_name</w:t>
+      <w:proofErr w:type="gramStart"/>
+      <w:r>
+        <w:t>cus.company</w:t>
+      </w:r>
+      <w:proofErr w:type="gramEnd"/>
+      <w:r>
+        <w:t>_name</w:t>
       </w:r>
       <w:proofErr w:type="spellEnd"/>
       <w:r>
@@ -268,8 +318,13 @@
         <w:t xml:space="preserve">on </w:t>
       </w:r>
       <w:proofErr w:type="spellStart"/>
-      <w:r>
-        <w:t>cus.customer_id</w:t>
+      <w:proofErr w:type="gramStart"/>
+      <w:r>
+        <w:t>cus.customer</w:t>
+      </w:r>
+      <w:proofErr w:type="gramEnd"/>
+      <w:r>
+        <w:t>_id</w:t>
       </w:r>
       <w:proofErr w:type="spellEnd"/>
       <w:r>
@@ -293,8 +348,13 @@
         <w:t xml:space="preserve">select </w:t>
       </w:r>
       <w:proofErr w:type="spellStart"/>
-      <w:r>
-        <w:t>ord.order_id</w:t>
+      <w:proofErr w:type="gramStart"/>
+      <w:r>
+        <w:t>ord.order</w:t>
+      </w:r>
+      <w:proofErr w:type="gramEnd"/>
+      <w:r>
+        <w:t>_id</w:t>
       </w:r>
       <w:proofErr w:type="spellEnd"/>
       <w:r>
@@ -359,8 +419,13 @@
         <w:t xml:space="preserve">on </w:t>
       </w:r>
       <w:proofErr w:type="spellStart"/>
-      <w:r>
-        <w:t>ord.order_id</w:t>
+      <w:proofErr w:type="gramStart"/>
+      <w:r>
+        <w:t>ord.order</w:t>
+      </w:r>
+      <w:proofErr w:type="gramEnd"/>
+      <w:r>
+        <w:t>_id</w:t>
       </w:r>
       <w:proofErr w:type="spellEnd"/>
       <w:r>
@@ -388,8 +453,13 @@
         <w:t xml:space="preserve">on </w:t>
       </w:r>
       <w:proofErr w:type="spellStart"/>
-      <w:r>
-        <w:t>ordd.product_id</w:t>
+      <w:proofErr w:type="gramStart"/>
+      <w:r>
+        <w:t>ordd.product</w:t>
+      </w:r>
+      <w:proofErr w:type="gramEnd"/>
+      <w:r>
+        <w:t>_id</w:t>
       </w:r>
       <w:proofErr w:type="spellEnd"/>
       <w:r>
@@ -413,8 +483,13 @@
         <w:t xml:space="preserve">select </w:t>
       </w:r>
       <w:proofErr w:type="spellStart"/>
-      <w:r>
-        <w:t>cus.customer_id</w:t>
+      <w:proofErr w:type="gramStart"/>
+      <w:r>
+        <w:t>cus.customer</w:t>
+      </w:r>
+      <w:proofErr w:type="gramEnd"/>
+      <w:r>
+        <w:t>_id</w:t>
       </w:r>
       <w:proofErr w:type="spellEnd"/>
       <w:r>
@@ -463,10 +538,12 @@
         <w:t xml:space="preserve">left join customers </w:t>
       </w:r>
       <w:proofErr w:type="spellStart"/>
+      <w:proofErr w:type="gramStart"/>
       <w:r>
         <w:t>cus</w:t>
       </w:r>
       <w:proofErr w:type="spellEnd"/>
+      <w:proofErr w:type="gramEnd"/>
       <w:r>
         <w:t xml:space="preserve"> </w:t>
       </w:r>
@@ -479,8 +556,13 @@
         <w:t xml:space="preserve">on </w:t>
       </w:r>
       <w:proofErr w:type="spellStart"/>
-      <w:r>
-        <w:t>cus.customer_id</w:t>
+      <w:proofErr w:type="gramStart"/>
+      <w:r>
+        <w:t>cus.customer</w:t>
+      </w:r>
+      <w:proofErr w:type="gramEnd"/>
+      <w:r>
+        <w:t>_id</w:t>
       </w:r>
       <w:proofErr w:type="spellEnd"/>
       <w:r>
@@ -504,8 +586,13 @@
         <w:t xml:space="preserve">select </w:t>
       </w:r>
       <w:proofErr w:type="spellStart"/>
-      <w:r>
-        <w:t>emp.employee_id</w:t>
+      <w:proofErr w:type="gramStart"/>
+      <w:r>
+        <w:t>emp.employee</w:t>
+      </w:r>
+      <w:proofErr w:type="gramEnd"/>
+      <w:r>
+        <w:t>_id</w:t>
       </w:r>
       <w:proofErr w:type="spellEnd"/>
       <w:r>
@@ -557,10 +644,12 @@
         <w:t xml:space="preserve"> </w:t>
       </w:r>
       <w:proofErr w:type="spellStart"/>
+      <w:proofErr w:type="gramStart"/>
       <w:r>
         <w:t>empt</w:t>
       </w:r>
       <w:proofErr w:type="spellEnd"/>
+      <w:proofErr w:type="gramEnd"/>
       <w:r>
         <w:t xml:space="preserve"> </w:t>
       </w:r>
@@ -573,8 +662,13 @@
         <w:t xml:space="preserve">on </w:t>
       </w:r>
       <w:proofErr w:type="spellStart"/>
-      <w:r>
-        <w:t>emp.employee_id</w:t>
+      <w:proofErr w:type="gramStart"/>
+      <w:r>
+        <w:t>emp.employee</w:t>
+      </w:r>
+      <w:proofErr w:type="gramEnd"/>
+      <w:r>
+        <w:t>_id</w:t>
       </w:r>
       <w:proofErr w:type="spellEnd"/>
       <w:r>
@@ -594,10 +688,12 @@
         <w:t xml:space="preserve">left join territories </w:t>
       </w:r>
       <w:proofErr w:type="spellStart"/>
+      <w:proofErr w:type="gramStart"/>
       <w:r>
         <w:t>ter</w:t>
       </w:r>
       <w:proofErr w:type="spellEnd"/>
+      <w:proofErr w:type="gramEnd"/>
       <w:r>
         <w:t xml:space="preserve"> </w:t>
       </w:r>
@@ -610,8 +706,13 @@
         <w:t xml:space="preserve">on </w:t>
       </w:r>
       <w:proofErr w:type="spellStart"/>
-      <w:r>
-        <w:t>empt.territory_id</w:t>
+      <w:proofErr w:type="gramStart"/>
+      <w:r>
+        <w:t>empt.territory</w:t>
+      </w:r>
+      <w:proofErr w:type="gramEnd"/>
+      <w:r>
+        <w:t>_id</w:t>
       </w:r>
       <w:proofErr w:type="spellEnd"/>
       <w:r>
@@ -635,8 +736,13 @@
         <w:t xml:space="preserve">select </w:t>
       </w:r>
       <w:proofErr w:type="spellStart"/>
-      <w:r>
-        <w:t>ord.order_id</w:t>
+      <w:proofErr w:type="gramStart"/>
+      <w:r>
+        <w:t>ord.order</w:t>
+      </w:r>
+      <w:proofErr w:type="gramEnd"/>
+      <w:r>
+        <w:t>_id</w:t>
       </w:r>
       <w:proofErr w:type="spellEnd"/>
       <w:r>
@@ -669,10 +775,12 @@
         <w:t xml:space="preserve">left join customers </w:t>
       </w:r>
       <w:proofErr w:type="spellStart"/>
+      <w:proofErr w:type="gramStart"/>
       <w:r>
         <w:t>cus</w:t>
       </w:r>
       <w:proofErr w:type="spellEnd"/>
+      <w:proofErr w:type="gramEnd"/>
       <w:r>
         <w:t xml:space="preserve"> </w:t>
       </w:r>
@@ -685,8 +793,13 @@
         <w:t xml:space="preserve">on </w:t>
       </w:r>
       <w:proofErr w:type="spellStart"/>
-      <w:r>
-        <w:t>cus.customer_id</w:t>
+      <w:proofErr w:type="gramStart"/>
+      <w:r>
+        <w:t>cus.customer</w:t>
+      </w:r>
+      <w:proofErr w:type="gramEnd"/>
+      <w:r>
+        <w:t>_id</w:t>
       </w:r>
       <w:proofErr w:type="spellEnd"/>
       <w:r>
@@ -710,8 +823,13 @@
         <w:t xml:space="preserve">select </w:t>
       </w:r>
       <w:proofErr w:type="spellStart"/>
-      <w:r>
-        <w:t>ord.order_id</w:t>
+      <w:proofErr w:type="gramStart"/>
+      <w:r>
+        <w:t>ord.order</w:t>
+      </w:r>
+      <w:proofErr w:type="gramEnd"/>
+      <w:r>
+        <w:t>_id</w:t>
       </w:r>
       <w:proofErr w:type="spellEnd"/>
       <w:r>
@@ -728,7 +846,26 @@
         <w:pStyle w:val="ListParagraph"/>
       </w:pPr>
       <w:r>
-        <w:t xml:space="preserve">from orders </w:t>
+        <w:t xml:space="preserve">from </w:t>
+      </w:r>
+      <w:r>
+        <w:t xml:space="preserve">customers </w:t>
+      </w:r>
+      <w:proofErr w:type="spellStart"/>
+      <w:r>
+        <w:t>cus</w:t>
+      </w:r>
+      <w:proofErr w:type="spellEnd"/>
+    </w:p>
+    <w:p>
+      <w:pPr>
+        <w:pStyle w:val="ListParagraph"/>
+      </w:pPr>
+      <w:r>
+        <w:t xml:space="preserve">right join </w:t>
+      </w:r>
+      <w:r>
+        <w:t xml:space="preserve">orders </w:t>
       </w:r>
       <w:proofErr w:type="spellStart"/>
       <w:r>
@@ -741,27 +878,16 @@
         <w:pStyle w:val="ListParagraph"/>
       </w:pPr>
       <w:r>
-        <w:t xml:space="preserve">right join customers </w:t>
-      </w:r>
-      <w:proofErr w:type="spellStart"/>
-      <w:r>
-        <w:t>cus</w:t>
-      </w:r>
-      <w:proofErr w:type="spellEnd"/>
-      <w:r>
-        <w:t xml:space="preserve"> </w:t>
-      </w:r>
-    </w:p>
-    <w:p>
-      <w:pPr>
-        <w:pStyle w:val="ListParagraph"/>
-      </w:pPr>
-      <w:r>
         <w:t xml:space="preserve">on </w:t>
       </w:r>
       <w:proofErr w:type="spellStart"/>
-      <w:r>
-        <w:t>cus.customer_id</w:t>
+      <w:proofErr w:type="gramStart"/>
+      <w:r>
+        <w:t>cus.customer</w:t>
+      </w:r>
+      <w:proofErr w:type="gramEnd"/>
+      <w:r>
+        <w:t>_id</w:t>
       </w:r>
       <w:proofErr w:type="spellEnd"/>
       <w:r>
@@ -796,8 +922,13 @@
         <w:t xml:space="preserve">select </w:t>
       </w:r>
       <w:proofErr w:type="spellStart"/>
-      <w:r>
-        <w:t>shi.company_name</w:t>
+      <w:proofErr w:type="gramStart"/>
+      <w:r>
+        <w:t>shi.company</w:t>
+      </w:r>
+      <w:proofErr w:type="gramEnd"/>
+      <w:r>
+        <w:t>_name</w:t>
       </w:r>
       <w:proofErr w:type="spellEnd"/>
       <w:r>
@@ -814,7 +945,29 @@
         <w:pStyle w:val="ListParagraph"/>
       </w:pPr>
       <w:r>
-        <w:t xml:space="preserve">from orders </w:t>
+        <w:t xml:space="preserve">from </w:t>
+      </w:r>
+      <w:r>
+        <w:t xml:space="preserve">shippers </w:t>
+      </w:r>
+      <w:proofErr w:type="spellStart"/>
+      <w:r>
+        <w:t>shi</w:t>
+      </w:r>
+      <w:proofErr w:type="spellEnd"/>
+    </w:p>
+    <w:p>
+      <w:pPr>
+        <w:pStyle w:val="ListParagraph"/>
+      </w:pPr>
+      <w:r>
+        <w:t>right join</w:t>
+      </w:r>
+      <w:r>
+        <w:t xml:space="preserve"> </w:t>
+      </w:r>
+      <w:r>
+        <w:t xml:space="preserve">orders </w:t>
       </w:r>
       <w:proofErr w:type="spellStart"/>
       <w:r>
@@ -827,27 +980,16 @@
         <w:pStyle w:val="ListParagraph"/>
       </w:pPr>
       <w:r>
-        <w:t xml:space="preserve">right join shippers </w:t>
-      </w:r>
-      <w:proofErr w:type="spellStart"/>
-      <w:r>
-        <w:t>shi</w:t>
-      </w:r>
-      <w:proofErr w:type="spellEnd"/>
-      <w:r>
-        <w:t xml:space="preserve"> </w:t>
-      </w:r>
-    </w:p>
-    <w:p>
-      <w:pPr>
-        <w:pStyle w:val="ListParagraph"/>
-      </w:pPr>
-      <w:r>
         <w:t xml:space="preserve">on </w:t>
       </w:r>
       <w:proofErr w:type="spellStart"/>
-      <w:r>
-        <w:t>ord.ship_via</w:t>
+      <w:proofErr w:type="gramStart"/>
+      <w:r>
+        <w:t>ord.ship</w:t>
+      </w:r>
+      <w:proofErr w:type="gramEnd"/>
+      <w:r>
+        <w:t>_via</w:t>
       </w:r>
       <w:proofErr w:type="spellEnd"/>
       <w:r>
@@ -864,7 +1006,15 @@
         <w:pStyle w:val="ListParagraph"/>
       </w:pPr>
       <w:r>
-        <w:t xml:space="preserve">where extract(year from </w:t>
+        <w:t xml:space="preserve">where </w:t>
+      </w:r>
+      <w:proofErr w:type="gramStart"/>
+      <w:r>
+        <w:t>extract(</w:t>
+      </w:r>
+      <w:proofErr w:type="gramEnd"/>
+      <w:r>
+        <w:t xml:space="preserve">year from </w:t>
       </w:r>
       <w:proofErr w:type="spellStart"/>
       <w:r>
@@ -887,8 +1037,13 @@
         <w:t xml:space="preserve">select </w:t>
       </w:r>
       <w:proofErr w:type="spellStart"/>
-      <w:r>
-        <w:t>emp.first_name</w:t>
+      <w:proofErr w:type="gramStart"/>
+      <w:r>
+        <w:t>emp.first</w:t>
+      </w:r>
+      <w:proofErr w:type="gramEnd"/>
+      <w:r>
+        <w:t>_name</w:t>
       </w:r>
       <w:proofErr w:type="spellEnd"/>
       <w:r>
@@ -937,10 +1092,12 @@
         <w:t xml:space="preserve"> </w:t>
       </w:r>
       <w:proofErr w:type="spellStart"/>
+      <w:proofErr w:type="gramStart"/>
       <w:r>
         <w:t>empt</w:t>
       </w:r>
       <w:proofErr w:type="spellEnd"/>
+      <w:proofErr w:type="gramEnd"/>
       <w:r>
         <w:t xml:space="preserve"> </w:t>
       </w:r>
@@ -953,8 +1110,13 @@
         <w:t xml:space="preserve">on </w:t>
       </w:r>
       <w:proofErr w:type="spellStart"/>
-      <w:r>
-        <w:t>emp.employee_id</w:t>
+      <w:proofErr w:type="gramStart"/>
+      <w:r>
+        <w:t>emp.employee</w:t>
+      </w:r>
+      <w:proofErr w:type="gramEnd"/>
+      <w:r>
+        <w:t>_id</w:t>
       </w:r>
       <w:proofErr w:type="spellEnd"/>
       <w:r>
@@ -978,8 +1140,13 @@
         <w:t xml:space="preserve">select </w:t>
       </w:r>
       <w:proofErr w:type="spellStart"/>
-      <w:r>
-        <w:t>ord.order_id</w:t>
+      <w:proofErr w:type="gramStart"/>
+      <w:r>
+        <w:t>ord.order</w:t>
+      </w:r>
+      <w:proofErr w:type="gramEnd"/>
+      <w:r>
+        <w:t>_id</w:t>
       </w:r>
       <w:proofErr w:type="spellEnd"/>
       <w:r>
@@ -1060,8 +1227,13 @@
         <w:t xml:space="preserve">on </w:t>
       </w:r>
       <w:proofErr w:type="spellStart"/>
-      <w:r>
-        <w:t>ord.order_id</w:t>
+      <w:proofErr w:type="gramStart"/>
+      <w:r>
+        <w:t>ord.order</w:t>
+      </w:r>
+      <w:proofErr w:type="gramEnd"/>
+      <w:r>
+        <w:t>_id</w:t>
       </w:r>
       <w:proofErr w:type="spellEnd"/>
       <w:r>
@@ -1086,9 +1258,14 @@
       </w:r>
       <w:proofErr w:type="spellStart"/>
       <w:r>
-        <w:t>company_name</w:t>
-      </w:r>
-      <w:proofErr w:type="spellEnd"/>
+        <w:t>company_</w:t>
+      </w:r>
+      <w:proofErr w:type="gramStart"/>
+      <w:r>
+        <w:t>name</w:t>
+      </w:r>
+      <w:proofErr w:type="spellEnd"/>
+      <w:proofErr w:type="gramEnd"/>
     </w:p>
     <w:p>
       <w:pPr>
@@ -1115,9 +1292,14 @@
       </w:r>
       <w:proofErr w:type="spellStart"/>
       <w:r>
-        <w:t>company_name</w:t>
-      </w:r>
-      <w:proofErr w:type="spellEnd"/>
+        <w:t>company_</w:t>
+      </w:r>
+      <w:proofErr w:type="gramStart"/>
+      <w:r>
+        <w:t>name</w:t>
+      </w:r>
+      <w:proofErr w:type="spellEnd"/>
+      <w:proofErr w:type="gramEnd"/>
     </w:p>
     <w:p>
       <w:pPr>
@@ -1140,9 +1322,14 @@
       </w:r>
       <w:proofErr w:type="spellStart"/>
       <w:r>
-        <w:t>first_name</w:t>
-      </w:r>
-      <w:proofErr w:type="spellEnd"/>
+        <w:t>first_</w:t>
+      </w:r>
+      <w:proofErr w:type="gramStart"/>
+      <w:r>
+        <w:t>name</w:t>
+      </w:r>
+      <w:proofErr w:type="spellEnd"/>
+      <w:proofErr w:type="gramEnd"/>
     </w:p>
     <w:p>
       <w:pPr>
@@ -1169,9 +1356,14 @@
       </w:r>
       <w:proofErr w:type="spellStart"/>
       <w:r>
-        <w:t>first_name</w:t>
-      </w:r>
-      <w:proofErr w:type="spellEnd"/>
+        <w:t>first_</w:t>
+      </w:r>
+      <w:proofErr w:type="gramStart"/>
+      <w:r>
+        <w:t>name</w:t>
+      </w:r>
+      <w:proofErr w:type="spellEnd"/>
+      <w:proofErr w:type="gramEnd"/>
     </w:p>
     <w:p>
       <w:pPr>
@@ -1213,9 +1405,14 @@
       </w:r>
       <w:proofErr w:type="spellStart"/>
       <w:r>
-        <w:t>product_id</w:t>
-      </w:r>
-      <w:proofErr w:type="spellEnd"/>
+        <w:t>product_</w:t>
+      </w:r>
+      <w:proofErr w:type="gramStart"/>
+      <w:r>
+        <w:t>id</w:t>
+      </w:r>
+      <w:proofErr w:type="spellEnd"/>
+      <w:proofErr w:type="gramEnd"/>
       <w:r>
         <w:t xml:space="preserve"> </w:t>
       </w:r>
@@ -1268,9 +1465,14 @@
       </w:r>
       <w:proofErr w:type="spellStart"/>
       <w:r>
-        <w:t>company_name</w:t>
-      </w:r>
-      <w:proofErr w:type="spellEnd"/>
+        <w:t>company_</w:t>
+      </w:r>
+      <w:proofErr w:type="gramStart"/>
+      <w:r>
+        <w:t>name</w:t>
+      </w:r>
+      <w:proofErr w:type="spellEnd"/>
+      <w:proofErr w:type="gramEnd"/>
     </w:p>
     <w:p>
       <w:pPr>
@@ -1316,8 +1518,6 @@
       </w:r>
       <w:r>
         <w:tab/>
-      </w:r>
-      <w:r>
         <w:t xml:space="preserve">where </w:t>
       </w:r>
       <w:proofErr w:type="spellStart"/>
@@ -1339,27 +1539,601 @@
         <w:rPr>
           <w:i/>
           <w:iCs/>
-          <w:color w:val="FF0000"/>
-        </w:rPr>
-      </w:pPr>
-      <w:r>
-        <w:rPr>
-          <w:i/>
-          <w:iCs/>
-          <w:color w:val="FF0000"/>
-        </w:rPr>
-        <w:t xml:space="preserve">No se la </w:t>
-      </w:r>
-      <w:proofErr w:type="spellStart"/>
-      <w:r>
-        <w:rPr>
-          <w:i/>
-          <w:iCs/>
-          <w:color w:val="FF0000"/>
-        </w:rPr>
-        <w:t>respuesta</w:t>
-      </w:r>
-      <w:proofErr w:type="spellEnd"/>
+        </w:rPr>
+      </w:pPr>
+      <w:r>
+        <w:rPr>
+          <w:i/>
+          <w:iCs/>
+        </w:rPr>
+        <w:t>select</w:t>
+      </w:r>
+      <w:r>
+        <w:rPr>
+          <w:i/>
+          <w:iCs/>
+        </w:rPr>
+        <w:t xml:space="preserve"> </w:t>
+      </w:r>
+      <w:proofErr w:type="spellStart"/>
+      <w:r>
+        <w:rPr>
+          <w:i/>
+          <w:iCs/>
+        </w:rPr>
+        <w:t>p</w:t>
+      </w:r>
+      <w:r>
+        <w:rPr>
+          <w:i/>
+          <w:iCs/>
+        </w:rPr>
+        <w:t>roduct_</w:t>
+      </w:r>
+      <w:proofErr w:type="gramStart"/>
+      <w:r>
+        <w:rPr>
+          <w:i/>
+          <w:iCs/>
+        </w:rPr>
+        <w:t>n</w:t>
+      </w:r>
+      <w:r>
+        <w:rPr>
+          <w:i/>
+          <w:iCs/>
+        </w:rPr>
+        <w:t>ame</w:t>
+      </w:r>
+      <w:proofErr w:type="spellEnd"/>
+      <w:proofErr w:type="gramEnd"/>
+    </w:p>
+    <w:p>
+      <w:pPr>
+        <w:pStyle w:val="ListParagraph"/>
+        <w:rPr>
+          <w:i/>
+          <w:iCs/>
+        </w:rPr>
+      </w:pPr>
+      <w:r>
+        <w:rPr>
+          <w:i/>
+          <w:iCs/>
+        </w:rPr>
+        <w:t>from</w:t>
+      </w:r>
+      <w:r>
+        <w:rPr>
+          <w:i/>
+          <w:iCs/>
+        </w:rPr>
+        <w:t xml:space="preserve"> </w:t>
+      </w:r>
+      <w:r>
+        <w:rPr>
+          <w:i/>
+          <w:iCs/>
+        </w:rPr>
+        <w:t>p</w:t>
+      </w:r>
+      <w:r>
+        <w:rPr>
+          <w:i/>
+          <w:iCs/>
+        </w:rPr>
+        <w:t>roducts</w:t>
+      </w:r>
+    </w:p>
+    <w:p>
+      <w:pPr>
+        <w:pStyle w:val="ListParagraph"/>
+        <w:rPr>
+          <w:i/>
+          <w:iCs/>
+        </w:rPr>
+      </w:pPr>
+      <w:r>
+        <w:rPr>
+          <w:i/>
+          <w:iCs/>
+        </w:rPr>
+        <w:t>where</w:t>
+      </w:r>
+      <w:r>
+        <w:rPr>
+          <w:i/>
+          <w:iCs/>
+        </w:rPr>
+        <w:t xml:space="preserve"> </w:t>
+      </w:r>
+      <w:proofErr w:type="spellStart"/>
+      <w:r>
+        <w:rPr>
+          <w:i/>
+          <w:iCs/>
+        </w:rPr>
+        <w:t>p</w:t>
+      </w:r>
+      <w:r>
+        <w:rPr>
+          <w:i/>
+          <w:iCs/>
+        </w:rPr>
+        <w:t>roduct_</w:t>
+      </w:r>
+      <w:r>
+        <w:rPr>
+          <w:i/>
+          <w:iCs/>
+        </w:rPr>
+        <w:t>id</w:t>
+      </w:r>
+      <w:proofErr w:type="spellEnd"/>
+      <w:r>
+        <w:rPr>
+          <w:i/>
+          <w:iCs/>
+        </w:rPr>
+        <w:t xml:space="preserve"> </w:t>
+      </w:r>
+      <w:r>
+        <w:rPr>
+          <w:i/>
+          <w:iCs/>
+        </w:rPr>
+        <w:t>not in</w:t>
+      </w:r>
+      <w:r>
+        <w:rPr>
+          <w:i/>
+          <w:iCs/>
+        </w:rPr>
+        <w:t xml:space="preserve"> (</w:t>
+      </w:r>
+      <w:r>
+        <w:rPr>
+          <w:i/>
+          <w:iCs/>
+        </w:rPr>
+        <w:t>select</w:t>
+      </w:r>
+      <w:r>
+        <w:rPr>
+          <w:i/>
+          <w:iCs/>
+        </w:rPr>
+        <w:t xml:space="preserve"> </w:t>
+      </w:r>
+      <w:proofErr w:type="spellStart"/>
+      <w:r>
+        <w:rPr>
+          <w:i/>
+          <w:iCs/>
+        </w:rPr>
+        <w:t>p</w:t>
+      </w:r>
+      <w:r>
+        <w:rPr>
+          <w:i/>
+          <w:iCs/>
+        </w:rPr>
+        <w:t>roduct_</w:t>
+      </w:r>
+      <w:r>
+        <w:rPr>
+          <w:i/>
+          <w:iCs/>
+        </w:rPr>
+        <w:t>id</w:t>
+      </w:r>
+      <w:proofErr w:type="spellEnd"/>
+    </w:p>
+    <w:p>
+      <w:pPr>
+        <w:pStyle w:val="ListParagraph"/>
+        <w:rPr>
+          <w:i/>
+          <w:iCs/>
+        </w:rPr>
+      </w:pPr>
+      <w:r>
+        <w:rPr>
+          <w:i/>
+          <w:iCs/>
+        </w:rPr>
+        <w:t xml:space="preserve">      </w:t>
+      </w:r>
+      <w:r>
+        <w:rPr>
+          <w:i/>
+          <w:iCs/>
+        </w:rPr>
+        <w:tab/>
+      </w:r>
+      <w:r>
+        <w:rPr>
+          <w:i/>
+          <w:iCs/>
+        </w:rPr>
+        <w:tab/>
+      </w:r>
+      <w:r>
+        <w:rPr>
+          <w:i/>
+          <w:iCs/>
+        </w:rPr>
+        <w:tab/>
+        <w:t>from</w:t>
+      </w:r>
+      <w:r>
+        <w:rPr>
+          <w:i/>
+          <w:iCs/>
+        </w:rPr>
+        <w:t xml:space="preserve"> </w:t>
+      </w:r>
+      <w:proofErr w:type="spellStart"/>
+      <w:r>
+        <w:rPr>
+          <w:i/>
+          <w:iCs/>
+        </w:rPr>
+        <w:t>o</w:t>
+      </w:r>
+      <w:r>
+        <w:rPr>
+          <w:i/>
+          <w:iCs/>
+        </w:rPr>
+        <w:t>rder_</w:t>
+      </w:r>
+      <w:r>
+        <w:rPr>
+          <w:i/>
+          <w:iCs/>
+        </w:rPr>
+        <w:t>d</w:t>
+      </w:r>
+      <w:r>
+        <w:rPr>
+          <w:i/>
+          <w:iCs/>
+        </w:rPr>
+        <w:t>etails</w:t>
+      </w:r>
+      <w:proofErr w:type="spellEnd"/>
+    </w:p>
+    <w:p>
+      <w:pPr>
+        <w:pStyle w:val="ListParagraph"/>
+        <w:rPr>
+          <w:i/>
+          <w:iCs/>
+        </w:rPr>
+      </w:pPr>
+      <w:r>
+        <w:rPr>
+          <w:i/>
+          <w:iCs/>
+        </w:rPr>
+        <w:t xml:space="preserve">      </w:t>
+      </w:r>
+      <w:r>
+        <w:rPr>
+          <w:i/>
+          <w:iCs/>
+        </w:rPr>
+        <w:tab/>
+      </w:r>
+      <w:r>
+        <w:rPr>
+          <w:i/>
+          <w:iCs/>
+        </w:rPr>
+        <w:tab/>
+      </w:r>
+      <w:r>
+        <w:rPr>
+          <w:i/>
+          <w:iCs/>
+        </w:rPr>
+        <w:tab/>
+        <w:t>where</w:t>
+      </w:r>
+      <w:r>
+        <w:rPr>
+          <w:i/>
+          <w:iCs/>
+        </w:rPr>
+        <w:t xml:space="preserve"> </w:t>
+      </w:r>
+      <w:proofErr w:type="spellStart"/>
+      <w:r>
+        <w:rPr>
+          <w:i/>
+          <w:iCs/>
+        </w:rPr>
+        <w:t>o</w:t>
+      </w:r>
+      <w:r>
+        <w:rPr>
+          <w:i/>
+          <w:iCs/>
+        </w:rPr>
+        <w:t>rder_</w:t>
+      </w:r>
+      <w:r>
+        <w:rPr>
+          <w:i/>
+          <w:iCs/>
+        </w:rPr>
+        <w:t>id</w:t>
+      </w:r>
+      <w:proofErr w:type="spellEnd"/>
+      <w:r>
+        <w:rPr>
+          <w:i/>
+          <w:iCs/>
+        </w:rPr>
+        <w:t xml:space="preserve"> </w:t>
+      </w:r>
+      <w:r>
+        <w:rPr>
+          <w:i/>
+          <w:iCs/>
+        </w:rPr>
+        <w:t>in</w:t>
+      </w:r>
+      <w:r>
+        <w:rPr>
+          <w:i/>
+          <w:iCs/>
+        </w:rPr>
+        <w:t xml:space="preserve"> (</w:t>
+      </w:r>
+      <w:r>
+        <w:rPr>
+          <w:i/>
+          <w:iCs/>
+        </w:rPr>
+        <w:t>select</w:t>
+      </w:r>
+      <w:r>
+        <w:rPr>
+          <w:i/>
+          <w:iCs/>
+        </w:rPr>
+        <w:t xml:space="preserve"> </w:t>
+      </w:r>
+      <w:proofErr w:type="spellStart"/>
+      <w:r>
+        <w:rPr>
+          <w:i/>
+          <w:iCs/>
+        </w:rPr>
+        <w:t>o</w:t>
+      </w:r>
+      <w:r>
+        <w:rPr>
+          <w:i/>
+          <w:iCs/>
+        </w:rPr>
+        <w:t>rder_</w:t>
+      </w:r>
+      <w:r>
+        <w:rPr>
+          <w:i/>
+          <w:iCs/>
+        </w:rPr>
+        <w:t>id</w:t>
+      </w:r>
+      <w:proofErr w:type="spellEnd"/>
+    </w:p>
+    <w:p>
+      <w:pPr>
+        <w:pStyle w:val="ListParagraph"/>
+        <w:ind w:left="4320" w:firstLine="720"/>
+        <w:rPr>
+          <w:i/>
+          <w:iCs/>
+        </w:rPr>
+      </w:pPr>
+      <w:r>
+        <w:rPr>
+          <w:i/>
+          <w:iCs/>
+        </w:rPr>
+        <w:t>from o</w:t>
+      </w:r>
+      <w:r>
+        <w:rPr>
+          <w:i/>
+          <w:iCs/>
+        </w:rPr>
+        <w:t>rders</w:t>
+      </w:r>
+    </w:p>
+    <w:p>
+      <w:pPr>
+        <w:pStyle w:val="ListParagraph"/>
+        <w:ind w:left="4320" w:firstLine="720"/>
+        <w:rPr>
+          <w:i/>
+          <w:iCs/>
+        </w:rPr>
+      </w:pPr>
+      <w:r>
+        <w:rPr>
+          <w:i/>
+          <w:iCs/>
+        </w:rPr>
+        <w:t>where</w:t>
+      </w:r>
+      <w:r>
+        <w:rPr>
+          <w:i/>
+          <w:iCs/>
+        </w:rPr>
+        <w:t xml:space="preserve"> </w:t>
+      </w:r>
+      <w:proofErr w:type="spellStart"/>
+      <w:r>
+        <w:rPr>
+          <w:i/>
+          <w:iCs/>
+        </w:rPr>
+        <w:t>c</w:t>
+      </w:r>
+      <w:r>
+        <w:rPr>
+          <w:i/>
+          <w:iCs/>
+        </w:rPr>
+        <w:t>ustomer_</w:t>
+      </w:r>
+      <w:r>
+        <w:rPr>
+          <w:i/>
+          <w:iCs/>
+        </w:rPr>
+        <w:t>id</w:t>
+      </w:r>
+      <w:proofErr w:type="spellEnd"/>
+      <w:r>
+        <w:rPr>
+          <w:i/>
+          <w:iCs/>
+        </w:rPr>
+        <w:t xml:space="preserve"> </w:t>
+      </w:r>
+      <w:r>
+        <w:rPr>
+          <w:i/>
+          <w:iCs/>
+        </w:rPr>
+        <w:t>in</w:t>
+      </w:r>
+      <w:r>
+        <w:rPr>
+          <w:i/>
+          <w:iCs/>
+        </w:rPr>
+        <w:t xml:space="preserve"> (</w:t>
+      </w:r>
+      <w:r>
+        <w:rPr>
+          <w:i/>
+          <w:iCs/>
+        </w:rPr>
+        <w:t>select</w:t>
+      </w:r>
+      <w:r>
+        <w:rPr>
+          <w:i/>
+          <w:iCs/>
+        </w:rPr>
+        <w:t xml:space="preserve"> </w:t>
+      </w:r>
+      <w:proofErr w:type="spellStart"/>
+      <w:r>
+        <w:rPr>
+          <w:i/>
+          <w:iCs/>
+        </w:rPr>
+        <w:t>c</w:t>
+      </w:r>
+      <w:r>
+        <w:rPr>
+          <w:i/>
+          <w:iCs/>
+        </w:rPr>
+        <w:t>ustomer_</w:t>
+      </w:r>
+      <w:r>
+        <w:rPr>
+          <w:i/>
+          <w:iCs/>
+        </w:rPr>
+        <w:t>id</w:t>
+      </w:r>
+      <w:proofErr w:type="spellEnd"/>
+    </w:p>
+    <w:p>
+      <w:pPr>
+        <w:pStyle w:val="ListParagraph"/>
+        <w:ind w:left="6480" w:firstLine="720"/>
+        <w:rPr>
+          <w:i/>
+          <w:iCs/>
+        </w:rPr>
+      </w:pPr>
+      <w:r>
+        <w:rPr>
+          <w:i/>
+          <w:iCs/>
+        </w:rPr>
+        <w:t>from</w:t>
+      </w:r>
+      <w:r>
+        <w:rPr>
+          <w:i/>
+          <w:iCs/>
+        </w:rPr>
+        <w:t xml:space="preserve"> </w:t>
+      </w:r>
+      <w:r>
+        <w:rPr>
+          <w:i/>
+          <w:iCs/>
+        </w:rPr>
+        <w:t>c</w:t>
+      </w:r>
+      <w:r>
+        <w:rPr>
+          <w:i/>
+          <w:iCs/>
+        </w:rPr>
+        <w:t>ustomers</w:t>
+      </w:r>
+    </w:p>
+    <w:p>
+      <w:pPr>
+        <w:pStyle w:val="ListParagraph"/>
+        <w:ind w:left="6480" w:firstLine="720"/>
+        <w:rPr>
+          <w:i/>
+          <w:iCs/>
+        </w:rPr>
+      </w:pPr>
+      <w:r>
+        <w:rPr>
+          <w:i/>
+          <w:iCs/>
+        </w:rPr>
+        <w:t>where</w:t>
+      </w:r>
+      <w:r>
+        <w:rPr>
+          <w:i/>
+          <w:iCs/>
+        </w:rPr>
+        <w:t xml:space="preserve"> </w:t>
+      </w:r>
+      <w:r>
+        <w:rPr>
+          <w:i/>
+          <w:iCs/>
+        </w:rPr>
+        <w:t>c</w:t>
+      </w:r>
+      <w:r>
+        <w:rPr>
+          <w:i/>
+          <w:iCs/>
+        </w:rPr>
+        <w:t>ountry = 'France')))</w:t>
+      </w:r>
     </w:p>
     <w:p>
       <w:pPr>
@@ -1399,6 +2173,7 @@
         <w:pStyle w:val="ListParagraph"/>
       </w:pPr>
       <w:r>
+        <w:lastRenderedPageBreak/>
         <w:t>group by 1</w:t>
       </w:r>
     </w:p>
@@ -1509,40 +2284,208 @@
     <w:p>
       <w:pPr>
         <w:pStyle w:val="ListParagraph"/>
-      </w:pPr>
-    </w:p>
-    <w:p>
-      <w:pPr>
-        <w:pStyle w:val="ListParagraph"/>
         <w:numPr>
           <w:ilvl w:val="0"/>
           <w:numId w:val="1"/>
         </w:numPr>
-        <w:rPr>
-          <w:i/>
-          <w:iCs/>
-          <w:color w:val="FF0000"/>
-        </w:rPr>
-      </w:pPr>
-      <w:r>
-        <w:rPr>
-          <w:i/>
-          <w:iCs/>
-          <w:color w:val="FF0000"/>
-        </w:rPr>
-        <w:lastRenderedPageBreak/>
-        <w:t xml:space="preserve">No se la </w:t>
-      </w:r>
-      <w:proofErr w:type="spellStart"/>
-      <w:r>
-        <w:rPr>
-          <w:i/>
-          <w:iCs/>
-          <w:color w:val="FF0000"/>
-        </w:rPr>
-        <w:t>respuesta</w:t>
-      </w:r>
-      <w:proofErr w:type="spellEnd"/>
+      </w:pPr>
+      <w:r>
+        <w:t>select</w:t>
+      </w:r>
+      <w:r>
+        <w:t xml:space="preserve"> </w:t>
+      </w:r>
+      <w:proofErr w:type="spellStart"/>
+      <w:r>
+        <w:t>c</w:t>
+      </w:r>
+      <w:r>
+        <w:t>ompany_</w:t>
+      </w:r>
+      <w:r>
+        <w:t>n</w:t>
+      </w:r>
+      <w:r>
+        <w:t>ame</w:t>
+      </w:r>
+      <w:proofErr w:type="spellEnd"/>
+      <w:r>
+        <w:t xml:space="preserve">, </w:t>
+      </w:r>
+      <w:r>
+        <w:t>avg</w:t>
+      </w:r>
+      <w:r>
+        <w:t>(</w:t>
+      </w:r>
+      <w:proofErr w:type="spellStart"/>
+      <w:r>
+        <w:t>o</w:t>
+      </w:r>
+      <w:r>
+        <w:t>rder_</w:t>
+      </w:r>
+      <w:r>
+        <w:t>id</w:t>
+      </w:r>
+      <w:proofErr w:type="spellEnd"/>
+      <w:r>
+        <w:t xml:space="preserve">) AS </w:t>
+      </w:r>
+      <w:proofErr w:type="spellStart"/>
+      <w:proofErr w:type="gramStart"/>
+      <w:r>
+        <w:t>a</w:t>
+      </w:r>
+      <w:r>
+        <w:t>verage</w:t>
+      </w:r>
+      <w:r>
+        <w:t>o</w:t>
+      </w:r>
+      <w:r>
+        <w:t>rders</w:t>
+      </w:r>
+      <w:proofErr w:type="spellEnd"/>
+      <w:proofErr w:type="gramEnd"/>
+    </w:p>
+    <w:p>
+      <w:pPr>
+        <w:pStyle w:val="ListParagraph"/>
+      </w:pPr>
+      <w:r>
+        <w:t>from</w:t>
+      </w:r>
+      <w:r>
+        <w:t xml:space="preserve"> </w:t>
+      </w:r>
+      <w:r>
+        <w:t>c</w:t>
+      </w:r>
+      <w:r>
+        <w:t>ustomers</w:t>
+      </w:r>
+    </w:p>
+    <w:p>
+      <w:pPr>
+        <w:pStyle w:val="ListParagraph"/>
+      </w:pPr>
+      <w:r>
+        <w:t>inner join</w:t>
+      </w:r>
+      <w:r>
+        <w:t xml:space="preserve"> </w:t>
+      </w:r>
+      <w:r>
+        <w:t>o</w:t>
+      </w:r>
+      <w:r>
+        <w:t xml:space="preserve">rders </w:t>
+      </w:r>
+      <w:r>
+        <w:t>on</w:t>
+      </w:r>
+      <w:r>
+        <w:t xml:space="preserve"> </w:t>
+      </w:r>
+      <w:proofErr w:type="spellStart"/>
+      <w:proofErr w:type="gramStart"/>
+      <w:r>
+        <w:t>c</w:t>
+      </w:r>
+      <w:r>
+        <w:t>ustomers.</w:t>
+      </w:r>
+      <w:r>
+        <w:t>c</w:t>
+      </w:r>
+      <w:r>
+        <w:t>ustomer</w:t>
+      </w:r>
+      <w:proofErr w:type="gramEnd"/>
+      <w:r>
+        <w:t>_</w:t>
+      </w:r>
+      <w:r>
+        <w:t>id</w:t>
+      </w:r>
+      <w:proofErr w:type="spellEnd"/>
+      <w:r>
+        <w:t xml:space="preserve"> = </w:t>
+      </w:r>
+      <w:proofErr w:type="spellStart"/>
+      <w:r>
+        <w:t>o</w:t>
+      </w:r>
+      <w:r>
+        <w:t>rders.</w:t>
+      </w:r>
+      <w:r>
+        <w:t>c</w:t>
+      </w:r>
+      <w:r>
+        <w:t>ustomer_</w:t>
+      </w:r>
+      <w:r>
+        <w:t>id</w:t>
+      </w:r>
+      <w:proofErr w:type="spellEnd"/>
+    </w:p>
+    <w:p>
+      <w:pPr>
+        <w:pStyle w:val="ListParagraph"/>
+      </w:pPr>
+      <w:r>
+        <w:t>group by</w:t>
+      </w:r>
+      <w:r>
+        <w:t xml:space="preserve"> </w:t>
+      </w:r>
+      <w:proofErr w:type="spellStart"/>
+      <w:r>
+        <w:t>c</w:t>
+      </w:r>
+      <w:r>
+        <w:t>ompany_</w:t>
+      </w:r>
+      <w:r>
+        <w:t>n</w:t>
+      </w:r>
+      <w:r>
+        <w:t>ame</w:t>
+      </w:r>
+      <w:proofErr w:type="spellEnd"/>
+    </w:p>
+    <w:p>
+      <w:pPr>
+        <w:pStyle w:val="ListParagraph"/>
+      </w:pPr>
+      <w:r>
+        <w:t>having</w:t>
+      </w:r>
+      <w:r>
+        <w:t xml:space="preserve"> </w:t>
+      </w:r>
+      <w:r>
+        <w:t>avg</w:t>
+      </w:r>
+      <w:r>
+        <w:t>(</w:t>
+      </w:r>
+      <w:proofErr w:type="spellStart"/>
+      <w:r>
+        <w:t>o</w:t>
+      </w:r>
+      <w:r>
+        <w:t>rder_</w:t>
+      </w:r>
+      <w:r>
+        <w:t>id</w:t>
+      </w:r>
+      <w:proofErr w:type="spellEnd"/>
+      <w:r>
+        <w:t>) &gt; 10</w:t>
+      </w:r>
     </w:p>
     <w:p>
       <w:pPr>
@@ -1556,8 +2499,13 @@
         <w:t xml:space="preserve">select </w:t>
       </w:r>
       <w:proofErr w:type="spellStart"/>
-      <w:r>
-        <w:t>pro.product_name</w:t>
+      <w:proofErr w:type="gramStart"/>
+      <w:r>
+        <w:t>pro.product</w:t>
+      </w:r>
+      <w:proofErr w:type="gramEnd"/>
+      <w:r>
+        <w:t>_name</w:t>
       </w:r>
       <w:proofErr w:type="spellEnd"/>
       <w:r>
@@ -1588,8 +2536,13 @@
         <w:t xml:space="preserve">else </w:t>
       </w:r>
       <w:proofErr w:type="spellStart"/>
-      <w:r>
-        <w:t>cat.category_name</w:t>
+      <w:proofErr w:type="gramStart"/>
+      <w:r>
+        <w:t>cat.category</w:t>
+      </w:r>
+      <w:proofErr w:type="gramEnd"/>
+      <w:r>
+        <w:t>_name</w:t>
       </w:r>
       <w:proofErr w:type="spellEnd"/>
     </w:p>
@@ -1630,8 +2583,13 @@
         <w:t xml:space="preserve">on </w:t>
       </w:r>
       <w:proofErr w:type="spellStart"/>
-      <w:r>
-        <w:t>pro.category_id</w:t>
+      <w:proofErr w:type="gramStart"/>
+      <w:r>
+        <w:t>pro.category</w:t>
+      </w:r>
+      <w:proofErr w:type="gramEnd"/>
+      <w:r>
+        <w:t>_id</w:t>
       </w:r>
       <w:proofErr w:type="spellEnd"/>
       <w:r>

</xml_diff>